<commit_message>
Added Zahid & Adal sprints
</commit_message>
<xml_diff>
--- a/Required/2do parcial.Adal/Procedimientos y políticas en caso de desastre.docx
+++ b/Required/2do parcial.Adal/Procedimientos y políticas en caso de desastre.docx
@@ -47,15 +47,7 @@
     </w:p>
     <w:p>
       <w:r>
-        <w:t xml:space="preserve">Garantizar la continuidad de las actividades del IMARPE, ante eventos que podrían  alterar el normal funcionamiento de la Tecnología de la Información y  Comunicaciones - </w:t>
-      </w:r>
-      <w:proofErr w:type="spellStart"/>
-      <w:r>
-        <w:t>TICs</w:t>
-      </w:r>
-      <w:proofErr w:type="spellEnd"/>
-      <w:r>
-        <w:t>, a fin de minimizar el riesgo no previsible, críticos o de  emergencia, y responder de forma inmediat</w:t>
+        <w:t>Garantizar la continuidad de las actividades del IMARPE, ante eventos que podrían  alterar el normal funcionamiento de la Tecnología de la Información y  Comunicaciones - TICs, a fin de minimizar el riesgo no previsible, críticos o de  emergencia, y responder de forma inmediat</w:t>
       </w:r>
       <w:r>
         <w:t xml:space="preserve">a hacia la recuperación de las </w:t>
@@ -84,16 +76,13 @@
         </w:numPr>
       </w:pPr>
       <w:r>
-        <w:t xml:space="preserve">Contar con documentación práctica y actualizada que garantice al IMARPE la continuidad de las operaciones de los sistemas informáticos sin sufrir </w:t>
-      </w:r>
-      <w:r>
-        <w:t xml:space="preserve"> </w:t>
-      </w:r>
-      <w:r>
-        <w:t>paraliz</w:t>
-      </w:r>
-      <w:r>
-        <w:t>aciones o pérdidas relevantes.</w:t>
+        <w:t xml:space="preserve">Contar con documentación práctica y actualizada que garantice al </w:t>
+      </w:r>
+      <w:r>
+        <w:t>EL INDEPENDIENTE DE HIDALGO</w:t>
+      </w:r>
+      <w:r>
+        <w:t xml:space="preserve"> la continuidad de las operaciones de los sistemas informáticos sin sufrir  paralizaciones o pérdidas relevantes.</w:t>
       </w:r>
     </w:p>
     <w:p>
@@ -105,10 +94,7 @@
         </w:numPr>
       </w:pPr>
       <w:r>
-        <w:t>Identificar y analizar riesgos posibles que pueden afectar las operaciones y procesos i</w:t>
-      </w:r>
-      <w:r>
-        <w:t xml:space="preserve">nformáticos de la institución. </w:t>
+        <w:t xml:space="preserve">Identificar y analizar riesgos posibles que pueden afectar las operaciones y procesos informáticos de la institución. </w:t>
       </w:r>
     </w:p>
     <w:p>
@@ -120,10 +106,7 @@
         </w:numPr>
       </w:pPr>
       <w:r>
-        <w:t>Establecer las estrategias adecuadas para asegurar la continuidad de los servicios informáticos en caso de interrupción y q</w:t>
-      </w:r>
-      <w:r>
-        <w:t>ue ésta no exceda las 24 horas.</w:t>
+        <w:t>Establecer las estrategias adecuadas para asegurar la continuidad de los servicios informáticos en caso de interrupción y que ésta no exceda las 24 horas.</w:t>
       </w:r>
     </w:p>
     <w:p>
@@ -135,10 +118,18 @@
         </w:numPr>
       </w:pPr>
       <w:r>
-        <w:t>C</w:t>
-      </w:r>
-      <w:r>
-        <w:t xml:space="preserve">ontar con personal debidamente capacitada y organizada para afrontar adecuadamente las contingencias que puedan presentarse en las actividades del IMARPE. </w:t>
+        <w:t xml:space="preserve">Contar con personal debidamente capacitada y organizada para afrontar adecuadamente las contingencias que puedan presentarse en las actividades del </w:t>
+      </w:r>
+      <w:r>
+        <w:t>EL INDEPENDIENTE DE HIDALG</w:t>
+      </w:r>
+      <w:bookmarkStart w:id="0" w:name="_GoBack"/>
+      <w:bookmarkEnd w:id="0"/>
+      <w:r>
+        <w:t>O</w:t>
+      </w:r>
+      <w:r>
+        <w:t xml:space="preserve">. </w:t>
       </w:r>
       <w:r>
         <w:cr/>
@@ -219,10 +210,7 @@
         <w:t>Después</w:t>
       </w:r>
       <w:r>
-        <w:t>, como un plan de recuperación una vez superado el incidente para regresar al es</w:t>
-      </w:r>
-      <w:r>
-        <w:t xml:space="preserve">tado previo a la contingencia. </w:t>
+        <w:t xml:space="preserve">, como un plan de recuperación una vez superado el incidente para regresar al estado previo a la contingencia. </w:t>
       </w:r>
     </w:p>
     <w:p>
@@ -232,7 +220,14 @@
     </w:p>
     <w:p>
       <w:r>
-        <w:t>El término “incidente” en este contexto será entendido como la interrupción de las condiciones normales de operación en cualquier proceso informático en el IMARPE.</w:t>
+        <w:lastRenderedPageBreak/>
+        <w:t xml:space="preserve">El término “incidente” en este contexto será entendido como la interrupción de las condiciones normales de operación en cualquier proceso informático en el </w:t>
+      </w:r>
+      <w:r>
+        <w:t>EL INDEPENDIENTE DE HIDALGO</w:t>
+      </w:r>
+      <w:r>
+        <w:t>.</w:t>
       </w:r>
     </w:p>
     <w:p/>
@@ -318,7 +313,13 @@
     </w:p>
     <w:p>
       <w:r>
-        <w:t xml:space="preserve">El Plan de Pruebas, será presentado a la Dirección Ejecutiva del IMARPE para su aprobación previa a su implementación. El resultado de las pruebas efectuadas será presentado igualmente para su conformidad.  </w:t>
+        <w:t xml:space="preserve">El Plan de Pruebas, será presentado a la Dirección Ejecutiva del </w:t>
+      </w:r>
+      <w:r>
+        <w:t>EL INDEPENDIENTE DE HIDALGO</w:t>
+      </w:r>
+      <w:r>
+        <w:t xml:space="preserve"> para su aprobación previa a su implementación. El resultado de las pruebas efectuadas será presentado igualmente para su conformidad.  </w:t>
       </w:r>
     </w:p>
     <w:p>
@@ -339,7 +340,13 @@
     </w:p>
     <w:p>
       <w:r>
-        <w:t xml:space="preserve">La presente metodología es el resultado de la experiencia práctica de IMARPE en la implementación de planes de contingencia, mitigación de riesgos y seguridad, también en base a experiencias en otras instituciones, lo cual garantiza que el documento final sea necesariamente objetivo y práctico, a fin de contar con una herramienta efectiva en caso de una contingencia real. </w:t>
+        <w:t xml:space="preserve">La presente metodología es el resultado de la experiencia práctica de </w:t>
+      </w:r>
+      <w:r>
+        <w:t>EL INDEPENDIENTE DE HIDALGO</w:t>
+      </w:r>
+      <w:r>
+        <w:t xml:space="preserve"> en la implementación de planes de contingencia, mitigación de riesgos y seguridad, también en base a experiencias en otras instituciones, lo cual garantiza que el documento final sea necesariamente objetivo y práctico, a fin de contar con una herramienta efectiva en caso de una contingencia real. </w:t>
       </w:r>
       <w:r>
         <w:cr/>
@@ -477,7 +484,13 @@
     </w:p>
     <w:p>
       <w:r>
-        <w:t>Una de las fases importantes del Plan de Contingencia es la documentación y revisión de la información que se plasmará en una guía práctica y de claro entendimiento por el personal del IMARPE.</w:t>
+        <w:t xml:space="preserve">Una de las fases importantes del Plan de Contingencia es la documentación y revisión de la información que se plasmará en una guía práctica y de claro entendimiento por el personal del </w:t>
+      </w:r>
+      <w:r>
+        <w:t>EL INDEPENDIENTE DE HIDALGO</w:t>
+      </w:r>
+      <w:r>
+        <w:t>.</w:t>
       </w:r>
     </w:p>
     <w:p>
@@ -501,7 +514,13 @@
     </w:p>
     <w:p>
       <w:r>
-        <w:t>Conscientes que una situación de contingencia extrema puede presentarse en cualquier momento, y por ende convertirse en un problema prioritario de atender si éste se produjera en el horario de oficina que pueda resultar impactante durante las actividades del IMARPE; es que se hace necesario definir de manera específica todas las acciones necesarias para asegurar que, en caso real de contingencia y tener un conjunto de prestaciones y funcionalidades mínimas que permitan posteriormente ejecutar el plan de recuperación de manera rápida y segura</w:t>
+        <w:t xml:space="preserve">Conscientes que una situación de contingencia extrema puede presentarse en cualquier momento, y por ende convertirse en un problema prioritario de atender si éste se produjera en el horario de oficina que pueda resultar impactante durante las actividades del </w:t>
+      </w:r>
+      <w:r>
+        <w:t>EL INDEPENDIENTE DE HIDALGO</w:t>
+      </w:r>
+      <w:r>
+        <w:t>; es que se hace necesario definir de manera específica todas las acciones necesarias para asegurar que, en caso real de contingencia y tener un conjunto de prestaciones y funcionalidades mínimas que permitan posteriormente ejecutar el plan de recuperación de manera rápida y segura</w:t>
       </w:r>
     </w:p>
     <w:p/>
@@ -526,10 +545,7 @@
         <w:pStyle w:val="Ttulo2"/>
       </w:pPr>
       <w:r>
-        <w:t xml:space="preserve">DESARROLLO DE LAS FASES, ACTIVIDADES, ESTRATÉGIAS, PROGRAMAS </w:t>
-      </w:r>
-      <w:r>
-        <w:t xml:space="preserve"> Y POLÍTICAS </w:t>
+        <w:t xml:space="preserve">DESARROLLO DE LAS FASES, ACTIVIDADES, ESTRATÉGIAS, PROGRAMAS  Y POLÍTICAS </w:t>
       </w:r>
     </w:p>
     <w:p>
@@ -1018,6 +1034,7 @@
       <w:r>
         <w:rPr>
           <w:noProof/>
+          <w:lang w:eastAsia="es-MX"/>
         </w:rPr>
         <mc:AlternateContent>
           <mc:Choice Requires="wps">
@@ -1066,11 +1083,9 @@
                       <wps:txbx>
                         <w:txbxContent>
                           <w:p>
-                            <w:proofErr w:type="spellStart"/>
                             <w:r>
                               <w:t>Hackeo</w:t>
                             </w:r>
-                            <w:proofErr w:type="spellEnd"/>
                           </w:p>
                         </w:txbxContent>
                       </wps:txbx>
@@ -1153,8 +1168,6 @@
           </wp:inline>
         </w:drawing>
       </w:r>
-      <w:bookmarkStart w:id="0" w:name="_GoBack"/>
-      <w:bookmarkEnd w:id="0"/>
     </w:p>
     <w:sectPr>
       <w:pgSz w:w="12240" w:h="15840"/>

</xml_diff>